<commit_message>
docs:rellenar información documentos indivisuales y grupal (#50)
</commit_message>
<xml_diff>
--- a/reports/Group/00 - Requirements - Group.docx
+++ b/reports/Group/00 - Requirements - Group.docx
@@ -148,7 +148,25 @@
                   <w:rPr>
                     <w:rFonts w:asciiTheme="majorHAnsi" w:hAnsiTheme="majorHAnsi" w:cstheme="majorHAnsi"/>
                   </w:rPr>
-                  <w:t>0.120</w:t>
+                  <w:t>1</w:t>
+                </w:r>
+                <w:r>
+                  <w:rPr>
+                    <w:rFonts w:asciiTheme="majorHAnsi" w:hAnsiTheme="majorHAnsi" w:cstheme="majorHAnsi"/>
+                  </w:rPr>
+                  <w:t>.</w:t>
+                </w:r>
+                <w:r>
+                  <w:rPr>
+                    <w:rFonts w:asciiTheme="majorHAnsi" w:hAnsiTheme="majorHAnsi" w:cstheme="majorHAnsi"/>
+                  </w:rPr>
+                  <w:t>0</w:t>
+                </w:r>
+                <w:r>
+                  <w:rPr>
+                    <w:rFonts w:asciiTheme="majorHAnsi" w:hAnsiTheme="majorHAnsi" w:cstheme="majorHAnsi"/>
+                  </w:rPr>
+                  <w:t>20</w:t>
                 </w:r>
                 <w:r>
                   <w:rPr>
@@ -206,6 +224,7 @@
               <w:sdtPr>
                 <w:rPr>
                   <w:rFonts w:asciiTheme="majorHAnsi" w:hAnsiTheme="majorHAnsi" w:cstheme="majorHAnsi"/>
+                  <w:u w:val="single"/>
                 </w:rPr>
                 <w:tag w:val="Repository"/>
                 <w:id w:val="46497162"/>
@@ -219,14 +238,9 @@
                 <w:r>
                   <w:rPr>
                     <w:rFonts w:asciiTheme="majorHAnsi" w:hAnsiTheme="majorHAnsi" w:cstheme="majorHAnsi"/>
+                    <w:u w:val="single"/>
                   </w:rPr>
-                  <w:t xml:space="preserve"> </w:t>
-                </w:r>
-                <w:r>
-                  <w:rPr>
-                    <w:rFonts w:asciiTheme="majorHAnsi" w:hAnsiTheme="majorHAnsi" w:cstheme="majorHAnsi"/>
-                  </w:rPr>
-                  <w:t>https://github.com/PDJ6975/Acme-ANS-D01-25.1.0</w:t>
+                  <w:t xml:space="preserve"> https://github.com/PDJ6975/Acme-ANS-D01-25.1.0</w:t>
                 </w:r>
               </w:sdtContent>
             </w:sdt>
@@ -1079,19 +1093,13 @@
                   <w:rPr>
                     <w:rFonts w:asciiTheme="majorHAnsi" w:hAnsiTheme="majorHAnsi" w:cstheme="majorBidi"/>
                   </w:rPr>
-                  <w:t xml:space="preserve"> Masked </w:t>
+                  <w:t xml:space="preserve"> </w:t>
                 </w:r>
                 <w:r>
                   <w:rPr>
                     <w:rFonts w:asciiTheme="majorHAnsi" w:hAnsiTheme="majorHAnsi" w:cstheme="majorBidi"/>
                   </w:rPr>
-                  <w:t xml:space="preserve">ID </w:t>
-                </w:r>
-                <w:r>
-                  <w:rPr>
-                    <w:rFonts w:asciiTheme="majorHAnsi" w:hAnsiTheme="majorHAnsi" w:cstheme="majorBidi"/>
-                  </w:rPr>
-                  <w:t>number</w:t>
+                  <w:t>Y0**7*6**</w:t>
                 </w:r>
               </w:sdtContent>
             </w:sdt>
@@ -1145,7 +1153,19 @@
                   <w:rPr>
                     <w:rFonts w:asciiTheme="majorHAnsi" w:hAnsiTheme="majorHAnsi" w:cstheme="majorHAnsi"/>
                   </w:rPr>
-                  <w:t xml:space="preserve"> uvus  </w:t>
+                  <w:t xml:space="preserve"> </w:t>
+                </w:r>
+                <w:r>
+                  <w:rPr>
+                    <w:rFonts w:asciiTheme="majorHAnsi" w:hAnsiTheme="majorHAnsi" w:cstheme="majorHAnsi"/>
+                  </w:rPr>
+                  <w:t>VXN8675</w:t>
+                </w:r>
+                <w:r>
+                  <w:rPr>
+                    <w:rFonts w:asciiTheme="majorHAnsi" w:hAnsiTheme="majorHAnsi" w:cstheme="majorHAnsi"/>
+                  </w:rPr>
+                  <w:t xml:space="preserve">  </w:t>
                 </w:r>
               </w:sdtContent>
             </w:sdt>
@@ -1197,7 +1217,19 @@
                   <w:rPr>
                     <w:rFonts w:asciiTheme="majorHAnsi" w:hAnsiTheme="majorHAnsi" w:cstheme="majorHAnsi"/>
                   </w:rPr>
-                  <w:t xml:space="preserve"> Surnames, Name  </w:t>
+                  <w:t xml:space="preserve"> </w:t>
+                </w:r>
+                <w:r>
+                  <w:rPr>
+                    <w:rFonts w:asciiTheme="majorHAnsi" w:hAnsiTheme="majorHAnsi" w:cstheme="majorHAnsi"/>
+                  </w:rPr>
+                  <w:t>Hu, Jianwu</w:t>
+                </w:r>
+                <w:r>
+                  <w:rPr>
+                    <w:rFonts w:asciiTheme="majorHAnsi" w:hAnsiTheme="majorHAnsi" w:cstheme="majorHAnsi"/>
+                  </w:rPr>
+                  <w:t xml:space="preserve">  </w:t>
                 </w:r>
               </w:sdtContent>
             </w:sdt>
@@ -1235,6 +1267,7 @@
               <w:sdtPr>
                 <w:rPr>
                   <w:rFonts w:asciiTheme="majorHAnsi" w:hAnsiTheme="majorHAnsi" w:cstheme="majorHAnsi"/>
+                  <w:lang w:val="es-ES"/>
                 </w:rPr>
                 <w:tag w:val="Roles4"/>
                 <w:id w:val="1414657434"/>
@@ -1248,8 +1281,32 @@
                 <w:r>
                   <w:rPr>
                     <w:rFonts w:asciiTheme="majorHAnsi" w:hAnsiTheme="majorHAnsi" w:cstheme="majorHAnsi"/>
+                    <w:lang w:val="es-ES"/>
                   </w:rPr>
-                  <w:t xml:space="preserve"> role1, role2, role3  </w:t>
+                  <w:t xml:space="preserve"> Analista</w:t>
+                </w:r>
+                <w:r>
+                  <w:rPr>
+                    <w:rFonts w:asciiTheme="majorHAnsi" w:hAnsiTheme="majorHAnsi" w:cstheme="majorHAnsi"/>
+                    <w:lang w:val="es-ES"/>
+                  </w:rPr>
+                  <w:t xml:space="preserve">, </w:t>
+                </w:r>
+                <w:proofErr w:type="spellStart"/>
+                <w:r>
+                  <w:rPr>
+                    <w:rFonts w:asciiTheme="majorHAnsi" w:hAnsiTheme="majorHAnsi" w:cstheme="majorHAnsi"/>
+                    <w:lang w:val="es-ES"/>
+                  </w:rPr>
+                  <w:t>Tester</w:t>
+                </w:r>
+                <w:proofErr w:type="spellEnd"/>
+                <w:r>
+                  <w:rPr>
+                    <w:rFonts w:asciiTheme="majorHAnsi" w:hAnsiTheme="majorHAnsi" w:cstheme="majorHAnsi"/>
+                    <w:lang w:val="es-ES"/>
+                  </w:rPr>
+                  <w:t xml:space="preserve"> </w:t>
                 </w:r>
               </w:sdtContent>
             </w:sdt>
@@ -11050,6 +11107,7 @@
     <w:rsid w:val="00185460"/>
     <w:rsid w:val="001942D6"/>
     <w:rsid w:val="001C5FFF"/>
+    <w:rsid w:val="001F1310"/>
     <w:rsid w:val="00260AAC"/>
     <w:rsid w:val="00336824"/>
     <w:rsid w:val="00364D10"/>
@@ -11096,6 +11154,7 @@
     <w:rsid w:val="00BB0EAB"/>
     <w:rsid w:val="00C17266"/>
     <w:rsid w:val="00C63AB0"/>
+    <w:rsid w:val="00C74F0F"/>
     <w:rsid w:val="00C9535D"/>
     <w:rsid w:val="00CC69E2"/>
     <w:rsid w:val="00CE5869"/>

</xml_diff>